<commit_message>
Added mention of difference functions to Lab4 report
Signed-off-by: Teo Wei Jie <wjayteo@gmail.com>
</commit_message>
<xml_diff>
--- a/CZ2003 Lab4 Report.docx
+++ b/CZ2003 Lab4 Report.docx
@@ -1688,21 +1688,7 @@
                 <w:rStyle w:val="Hyperlink"/>
                 <w:noProof/>
               </w:rPr>
-              <w:t>Conclu</w:t>
-            </w:r>
-            <w:r>
-              <w:rPr>
-                <w:rStyle w:val="Hyperlink"/>
-                <w:noProof/>
-              </w:rPr>
-              <w:t>s</w:t>
-            </w:r>
-            <w:r>
-              <w:rPr>
-                <w:rStyle w:val="Hyperlink"/>
-                <w:noProof/>
-              </w:rPr>
-              <w:t>ion</w:t>
+              <w:t>Conclusion</w:t>
             </w:r>
             <w:r>
               <w:rPr>
@@ -3960,7 +3946,10 @@
           </w:tcPr>
           <w:p>
             <w:r>
-              <w:t>Intersecting Figures B and C to obtain the solid as illustrated in Figure 8.</w:t>
+              <w:t>Taking the difference of the base solid and Figure C</w:t>
+            </w:r>
+            <w:r>
+              <w:t xml:space="preserve"> to obtain the solid as illustrated in Figure 8.</w:t>
             </w:r>
           </w:p>
           <w:p/>
@@ -4526,14 +4515,12 @@
             <w:r>
               <w:t xml:space="preserve">Variable name: </w:t>
             </w:r>
-            <w:proofErr w:type="spellStart"/>
             <w:r>
               <w:rPr>
                 <w:rFonts w:ascii="Fira Code" w:hAnsi="Fira Code"/>
               </w:rPr>
               <w:t>circlePadCone</w:t>
             </w:r>
-            <w:proofErr w:type="spellEnd"/>
           </w:p>
         </w:tc>
       </w:tr>
@@ -6687,19 +6674,7 @@
     <w:p/>
     <w:p>
       <w:r>
-        <w:t xml:space="preserve">The </w:t>
-      </w:r>
-      <w:r>
-        <w:t>top</w:t>
-      </w:r>
-      <w:r>
-        <w:t xml:space="preserve"> button (circled in red in Figure 1</w:t>
-      </w:r>
-      <w:r>
-        <w:t>5</w:t>
-      </w:r>
-      <w:r>
-        <w:t>) is created using the following solids:</w:t>
+        <w:t>The top button (circled in red in Figure 15) is created using the following solids:</w:t>
       </w:r>
     </w:p>
     <w:p/>
@@ -8254,7 +8229,13 @@
         <w:t xml:space="preserve">All indentations and protrusions are created using </w:t>
       </w:r>
       <w:r>
-        <w:t>cuboids and performing subtraction or union with the screen cuboid.</w:t>
+        <w:t xml:space="preserve">cuboids and performing </w:t>
+      </w:r>
+      <w:r>
+        <w:t>difference</w:t>
+      </w:r>
+      <w:r>
+        <w:t xml:space="preserve"> or union with the screen cuboid.</w:t>
       </w:r>
     </w:p>
     <w:p/>
@@ -8286,7 +8267,13 @@
         <w:t xml:space="preserve"> created</w:t>
       </w:r>
       <w:r>
-        <w:t xml:space="preserve"> using three different shapes for this lab. The left joy-con of the switch is made in accordance with the lab requirements as the compulsory part of the lab. The screen and right joy-con is defined separately as optional parts without conforming to the lab requirements. The three shapes are created using intersection and union functions on various </w:t>
+        <w:t xml:space="preserve"> using three different shapes for this lab. The left joy-con of the switch is made in accordance with the lab requirements as the compulsory part of the lab. The screen and right joy-con is defined separately as optional parts without conforming to the lab requirements. The three shapes are created using union</w:t>
+      </w:r>
+      <w:r>
+        <w:t>, intersection and difference</w:t>
+      </w:r>
+      <w:r>
+        <w:t xml:space="preserve"> functions on various </w:t>
       </w:r>
       <w:r>
         <w:t>implicit solids</w:t>
@@ -11166,6 +11153,7 @@
   <w:style w:type="character" w:default="1" w:styleId="DefaultParagraphFont">
     <w:name w:val="Default Paragraph Font"/>
     <w:uiPriority w:val="1"/>
+    <w:semiHidden/>
     <w:unhideWhenUsed/>
   </w:style>
   <w:style w:type="table" w:default="1" w:styleId="TableNormal">
@@ -11823,7 +11811,7 @@
 </file>
 
 <file path=customXml/itemProps1.xml><?xml version="1.0" encoding="utf-8"?>
-<ds:datastoreItem xmlns:ds="http://schemas.openxmlformats.org/officeDocument/2006/customXml" ds:itemID="{E42709A5-D125-4BFA-BB96-FD9D0CAF8FCE}">
+<ds:datastoreItem xmlns:ds="http://schemas.openxmlformats.org/officeDocument/2006/customXml" ds:itemID="{F5BC9E65-802B-46CD-AC9A-521C89414525}">
   <ds:schemaRefs>
     <ds:schemaRef ds:uri="http://schemas.openxmlformats.org/officeDocument/2006/bibliography"/>
   </ds:schemaRefs>

</xml_diff>